<commit_message>
updated on the t-test one sided
</commit_message>
<xml_diff>
--- a/hypothesis_testing/Hypothesis_Testing_with_Python.docx
+++ b/hypothesis_testing/Hypothesis_Testing_with_Python.docx
@@ -42,6 +42,7 @@
           <w:rFonts w:ascii="inherit" w:hAnsi="inherit"/>
           <w:color w:val="191919"/>
           <w:u w:val="none"/>
+          <w:lang w:val="en-US"/>
         </w:rPr>
       </w:pPr>
       <w:r>
@@ -57,6 +58,7 @@
           <w:rFonts w:ascii="Segoe UI" w:hAnsi="Segoe UI" w:cs="Segoe UI"/>
           <w:sz w:val="27"/>
           <w:szCs w:val="27"/>
+          <w:lang w:val="en-US"/>
         </w:rPr>
         <w:instrText xml:space="preserve"> HYPERLINK "https://medium.com/@eceisikpolat" </w:instrText>
       </w:r>
@@ -111,8 +113,6 @@
         </w:rPr>
         <w:t xml:space="preserve"> </w:t>
       </w:r>
-      <w:bookmarkStart w:id="0" w:name="_GoBack"/>
-      <w:bookmarkEnd w:id="0"/>
       <w:proofErr w:type="spellStart"/>
       <w:r>
         <w:rPr>
@@ -1418,7 +1418,7 @@
           <w:kern w:val="36"/>
           <w:sz w:val="33"/>
           <w:szCs w:val="33"/>
-          <w:lang w:eastAsia="fr-FR"/>
+          <w:lang w:val="en-US" w:eastAsia="fr-FR"/>
         </w:rPr>
       </w:pPr>
       <w:r>
@@ -1430,68 +1430,10 @@
           <w:kern w:val="36"/>
           <w:sz w:val="33"/>
           <w:szCs w:val="33"/>
-          <w:lang w:eastAsia="fr-FR"/>
-        </w:rPr>
-        <w:t xml:space="preserve">Q1. </w:t>
-      </w:r>
-      <w:proofErr w:type="spellStart"/>
-      <w:proofErr w:type="gramStart"/>
-      <w:r>
-        <w:rPr>
-          <w:rFonts w:ascii="Helvetica" w:eastAsia="Times New Roman" w:hAnsi="Helvetica" w:cs="Helvetica"/>
-          <w:b/>
-          <w:bCs/>
-          <w:color w:val="292929"/>
-          <w:kern w:val="36"/>
-          <w:sz w:val="33"/>
-          <w:szCs w:val="33"/>
-          <w:lang w:eastAsia="fr-FR"/>
-        </w:rPr>
-        <w:t>t</w:t>
-      </w:r>
-      <w:proofErr w:type="gramEnd"/>
-      <w:r>
-        <w:rPr>
-          <w:rFonts w:ascii="Helvetica" w:eastAsia="Times New Roman" w:hAnsi="Helvetica" w:cs="Helvetica"/>
-          <w:b/>
-          <w:bCs/>
-          <w:color w:val="292929"/>
-          <w:kern w:val="36"/>
-          <w:sz w:val="33"/>
-          <w:szCs w:val="33"/>
-          <w:lang w:eastAsia="fr-FR"/>
-        </w:rPr>
-        <w:t>-test</w:t>
-      </w:r>
-      <w:proofErr w:type="spellEnd"/>
-      <w:r>
-        <w:rPr>
-          <w:rFonts w:ascii="Helvetica" w:eastAsia="Times New Roman" w:hAnsi="Helvetica" w:cs="Helvetica"/>
-          <w:b/>
-          <w:bCs/>
-          <w:color w:val="292929"/>
-          <w:kern w:val="36"/>
-          <w:sz w:val="33"/>
-          <w:szCs w:val="33"/>
-          <w:lang w:eastAsia="fr-FR"/>
-        </w:rPr>
-        <w:t xml:space="preserve"> </w:t>
-      </w:r>
-      <w:proofErr w:type="spellStart"/>
-      <w:r>
-        <w:rPr>
-          <w:rFonts w:ascii="Helvetica" w:eastAsia="Times New Roman" w:hAnsi="Helvetica" w:cs="Helvetica"/>
-          <w:b/>
-          <w:bCs/>
-          <w:color w:val="292929"/>
-          <w:kern w:val="36"/>
-          <w:sz w:val="33"/>
-          <w:szCs w:val="33"/>
-          <w:lang w:eastAsia="fr-FR"/>
-        </w:rPr>
-        <w:t>independent</w:t>
-      </w:r>
-      <w:proofErr w:type="spellEnd"/>
+          <w:lang w:val="en-US" w:eastAsia="fr-FR"/>
+        </w:rPr>
+        <w:t>Q1. t-test independent</w:t>
+      </w:r>
     </w:p>
     <w:p>
       <w:pPr>
@@ -1501,7 +1443,7 @@
           <w:rFonts w:ascii="Segoe UI" w:eastAsia="Times New Roman" w:hAnsi="Segoe UI" w:cs="Segoe UI"/>
           <w:sz w:val="27"/>
           <w:szCs w:val="27"/>
-          <w:lang w:eastAsia="fr-FR"/>
+          <w:lang w:val="en-US" w:eastAsia="fr-FR"/>
         </w:rPr>
       </w:pPr>
     </w:p>
@@ -2636,6 +2578,165 @@
           <w:rFonts w:ascii="Helvetica" w:eastAsia="Times New Roman" w:hAnsi="Helvetica" w:cs="Helvetica"/>
           <w:b/>
           <w:bCs/>
+          <w:color w:val="00B050"/>
+          <w:sz w:val="30"/>
+          <w:szCs w:val="30"/>
+          <w:lang w:val="en-US" w:eastAsia="fr-FR"/>
+        </w:rPr>
+      </w:pPr>
+      <w:bookmarkStart w:id="0" w:name="_GoBack"/>
+      <w:r>
+        <w:rPr>
+          <w:rFonts w:ascii="Helvetica" w:eastAsia="Times New Roman" w:hAnsi="Helvetica" w:cs="Helvetica"/>
+          <w:b/>
+          <w:bCs/>
+          <w:color w:val="00B050"/>
+          <w:sz w:val="30"/>
+          <w:szCs w:val="30"/>
+          <w:lang w:val="en-US" w:eastAsia="fr-FR"/>
+        </w:rPr>
+        <w:t xml:space="preserve">Instead of using p-value / 2 of </w:t>
+      </w:r>
+      <w:proofErr w:type="gramStart"/>
+      <w:r>
+        <w:rPr>
+          <w:rFonts w:ascii="Helvetica" w:eastAsia="Times New Roman" w:hAnsi="Helvetica" w:cs="Helvetica"/>
+          <w:b/>
+          <w:bCs/>
+          <w:color w:val="00B050"/>
+          <w:sz w:val="30"/>
+          <w:szCs w:val="30"/>
+          <w:lang w:val="en-US" w:eastAsia="fr-FR"/>
+        </w:rPr>
+        <w:t>two sided</w:t>
+      </w:r>
+      <w:proofErr w:type="gramEnd"/>
+      <w:r>
+        <w:rPr>
+          <w:rFonts w:ascii="Helvetica" w:eastAsia="Times New Roman" w:hAnsi="Helvetica" w:cs="Helvetica"/>
+          <w:b/>
+          <w:bCs/>
+          <w:color w:val="00B050"/>
+          <w:sz w:val="30"/>
+          <w:szCs w:val="30"/>
+          <w:lang w:val="en-US" w:eastAsia="fr-FR"/>
+        </w:rPr>
+        <w:t xml:space="preserve"> test - it is better to use one sided t-test. </w:t>
+      </w:r>
+      <w:proofErr w:type="spellStart"/>
+      <w:proofErr w:type="gramStart"/>
+      <w:r>
+        <w:rPr>
+          <w:rStyle w:val="pre"/>
+          <w:rFonts w:ascii="Consolas" w:hAnsi="Consolas"/>
+          <w:b/>
+          <w:bCs/>
+          <w:color w:val="00B050"/>
+          <w:sz w:val="23"/>
+          <w:szCs w:val="23"/>
+          <w:shd w:val="clear" w:color="auto" w:fill="FFFFFF"/>
+          <w:lang w:val="en-US"/>
+        </w:rPr>
+        <w:t>scipy.stats</w:t>
+      </w:r>
+      <w:proofErr w:type="gramEnd"/>
+      <w:r>
+        <w:rPr>
+          <w:rStyle w:val="pre"/>
+          <w:rFonts w:ascii="Consolas" w:hAnsi="Consolas"/>
+          <w:b/>
+          <w:bCs/>
+          <w:color w:val="00B050"/>
+          <w:sz w:val="23"/>
+          <w:szCs w:val="23"/>
+          <w:shd w:val="clear" w:color="auto" w:fill="FFFFFF"/>
+          <w:lang w:val="en-US"/>
+        </w:rPr>
+        <w:t>.</w:t>
+      </w:r>
+      <w:r>
+        <w:rPr>
+          <w:rStyle w:val="pre"/>
+          <w:rFonts w:ascii="Consolas" w:hAnsi="Consolas"/>
+          <w:b/>
+          <w:bCs/>
+          <w:color w:val="00B050"/>
+          <w:sz w:val="26"/>
+          <w:szCs w:val="26"/>
+          <w:shd w:val="clear" w:color="auto" w:fill="FFFFFF"/>
+          <w:lang w:val="en-US"/>
+        </w:rPr>
+        <w:t>ttest_ind</w:t>
+      </w:r>
+      <w:proofErr w:type="spellEnd"/>
+      <w:r>
+        <w:rPr>
+          <w:rStyle w:val="sig-paren"/>
+          <w:rFonts w:ascii="Consolas" w:hAnsi="Consolas"/>
+          <w:b/>
+          <w:bCs/>
+          <w:color w:val="00B050"/>
+          <w:sz w:val="27"/>
+          <w:szCs w:val="27"/>
+          <w:shd w:val="clear" w:color="auto" w:fill="FFFFFF"/>
+          <w:lang w:val="en-US"/>
+        </w:rPr>
+        <w:t>(</w:t>
+      </w:r>
+      <w:r>
+        <w:rPr>
+          <w:rStyle w:val="sig-paren"/>
+          <w:rFonts w:ascii="Consolas" w:hAnsi="Consolas"/>
+          <w:b/>
+          <w:bCs/>
+          <w:color w:val="00B050"/>
+          <w:sz w:val="27"/>
+          <w:szCs w:val="27"/>
+          <w:shd w:val="clear" w:color="auto" w:fill="FFFFFF"/>
+          <w:lang w:val="en-US"/>
+        </w:rPr>
+        <w:t>alternative = ‘</w:t>
+      </w:r>
+      <w:r>
+        <w:rPr>
+          <w:rFonts w:ascii="Arial" w:hAnsi="Arial" w:cs="Arial"/>
+          <w:b/>
+          <w:bCs/>
+          <w:i/>
+          <w:iCs/>
+          <w:color w:val="00B050"/>
+          <w:sz w:val="23"/>
+          <w:szCs w:val="23"/>
+          <w:shd w:val="clear" w:color="auto" w:fill="FFFFFF"/>
+          <w:lang w:val="en-US"/>
+        </w:rPr>
+        <w:t>greater</w:t>
+      </w:r>
+      <w:r>
+        <w:rPr>
+          <w:rStyle w:val="sig-paren"/>
+          <w:rFonts w:ascii="Consolas" w:hAnsi="Consolas"/>
+          <w:b/>
+          <w:bCs/>
+          <w:color w:val="00B050"/>
+          <w:sz w:val="27"/>
+          <w:szCs w:val="27"/>
+          <w:shd w:val="clear" w:color="auto" w:fill="FFFFFF"/>
+          <w:lang w:val="en-US"/>
+        </w:rPr>
+        <w:t>’)</w:t>
+      </w:r>
+    </w:p>
+    <w:bookmarkEnd w:id="0"/>
+    <w:p>
+      <w:pPr>
+        <w:shd w:val="clear" w:color="auto" w:fill="FFFFFF"/>
+        <w:spacing w:before="569" w:after="0" w:line="360" w:lineRule="atLeast"/>
+        <w:outlineLvl w:val="1"/>
+        <w:rPr>
+          <w:rFonts w:ascii="Helvetica" w:eastAsia="Times New Roman" w:hAnsi="Helvetica" w:cs="Helvetica"/>
+          <w:b/>
+          <w:bCs/>
           <w:color w:val="292929"/>
           <w:sz w:val="30"/>
           <w:szCs w:val="30"/>
@@ -2872,6 +2973,7 @@
           <w:szCs w:val="30"/>
           <w:lang w:val="en-US" w:eastAsia="fr-FR"/>
         </w:rPr>
+        <w:lastRenderedPageBreak/>
         <w:t>both</w:t>
       </w:r>
       <w:proofErr w:type="gramStart"/>
@@ -2921,7 +3023,6 @@
           <w:szCs w:val="30"/>
           <w:lang w:val="en-US" w:eastAsia="fr-FR"/>
         </w:rPr>
-        <w:lastRenderedPageBreak/>
         <w:t>According to this information, conduct the hypothesis testing to check whether there is a difference between the average monthly gain of these three groups by using a 0.05 significance level. If there is a significant difference, perform further analysis to find what caused the difference. Before doing hypothesis testing, check the related assumptions.</w:t>
       </w:r>
     </w:p>
@@ -3452,6 +3553,7 @@
           <w:szCs w:val="30"/>
           <w:lang w:val="en-US" w:eastAsia="fr-FR"/>
         </w:rPr>
+        <w:lastRenderedPageBreak/>
         <w:t>3. Selecting the Proper Test</w:t>
       </w:r>
     </w:p>
@@ -3518,7 +3620,6 @@
           <w:szCs w:val="24"/>
           <w:lang w:val="en-US" w:eastAsia="fr-FR"/>
         </w:rPr>
-        <w:lastRenderedPageBreak/>
         <w:t>p value:0.000000</w:t>
       </w:r>
       <w:r>
@@ -4019,19 +4120,8 @@
           <w:szCs w:val="30"/>
           <w:lang w:val="en-US" w:eastAsia="fr-FR"/>
         </w:rPr>
-        <w:t xml:space="preserve">A human resource specialist working in a technology company is interested in the overwork time of different teams. To investigate </w:t>
-      </w:r>
-      <w:r>
-        <w:rPr>
-          <w:rFonts w:ascii="Georgia" w:eastAsia="Times New Roman" w:hAnsi="Georgia" w:cs="Segoe UI"/>
-          <w:color w:val="292929"/>
-          <w:spacing w:val="-1"/>
-          <w:sz w:val="30"/>
-          <w:szCs w:val="30"/>
-          <w:lang w:val="en-US" w:eastAsia="fr-FR"/>
-        </w:rPr>
         <w:lastRenderedPageBreak/>
-        <w:t>whether there is a difference between overtime of the software development team and the test team, she selected 17 employees randomly in each of the two teams and recorded their weekly average overwork time in terms of an hour. The data is below.</w:t>
+        <w:t>A human resource specialist working in a technology company is interested in the overwork time of different teams. To investigate whether there is a difference between overtime of the software development team and the test team, she selected 17 employees randomly in each of the two teams and recorded their weekly average overwork time in terms of an hour. The data is below.</w:t>
       </w:r>
     </w:p>
     <w:p>
@@ -4574,7 +4664,6 @@
           <w:lang w:val="en-US" w:eastAsia="fr-FR"/>
         </w:rPr>
         <w:br/>
-        <w:t>p value:0.0005</w:t>
       </w:r>
       <w:r>
         <w:rPr>
@@ -4585,8 +4674,8 @@
           <w:szCs w:val="24"/>
           <w:lang w:val="en-US" w:eastAsia="fr-FR"/>
         </w:rPr>
-        <w:br/>
-        <w:t>Reject null hypothesis &gt;&gt; The data is not normally distributed</w:t>
+        <w:lastRenderedPageBreak/>
+        <w:t>p value:0.0005</w:t>
       </w:r>
       <w:r>
         <w:rPr>
@@ -4598,7 +4687,7 @@
           <w:lang w:val="en-US" w:eastAsia="fr-FR"/>
         </w:rPr>
         <w:br/>
-        <w:t>p value:0.5410</w:t>
+        <w:t>Reject null hypothesis &gt;&gt; The data is not normally distributed</w:t>
       </w:r>
       <w:r>
         <w:rPr>
@@ -4610,6 +4699,7 @@
           <w:lang w:val="en-US" w:eastAsia="fr-FR"/>
         </w:rPr>
         <w:br/>
+        <w:t>p value:0.5410</w:t>
       </w:r>
       <w:r>
         <w:rPr>
@@ -4620,7 +4710,7 @@
           <w:szCs w:val="24"/>
           <w:lang w:val="en-US" w:eastAsia="fr-FR"/>
         </w:rPr>
-        <w:lastRenderedPageBreak/>
+        <w:br/>
         <w:t>Fail to reject null hypothesis &gt;&gt; The variances of the samples are same.</w:t>
       </w:r>
     </w:p>
@@ -10434,6 +10524,46 @@
       <w:u w:val="single"/>
     </w:rPr>
   </w:style>
+  <w:style w:type="paragraph" w:styleId="BalloonText">
+    <w:name w:val="Balloon Text"/>
+    <w:basedOn w:val="Normal"/>
+    <w:link w:val="BalloonTextChar"/>
+    <w:uiPriority w:val="99"/>
+    <w:semiHidden/>
+    <w:unhideWhenUsed/>
+    <w:rsid w:val="00837E1F"/>
+    <w:pPr>
+      <w:spacing w:after="0" w:line="240" w:lineRule="auto"/>
+    </w:pPr>
+    <w:rPr>
+      <w:rFonts w:ascii="Segoe UI" w:hAnsi="Segoe UI" w:cs="Segoe UI"/>
+      <w:sz w:val="18"/>
+      <w:szCs w:val="18"/>
+    </w:rPr>
+  </w:style>
+  <w:style w:type="character" w:customStyle="1" w:styleId="BalloonTextChar">
+    <w:name w:val="Balloon Text Char"/>
+    <w:basedOn w:val="DefaultParagraphFont"/>
+    <w:link w:val="BalloonText"/>
+    <w:uiPriority w:val="99"/>
+    <w:semiHidden/>
+    <w:rsid w:val="00837E1F"/>
+    <w:rPr>
+      <w:rFonts w:ascii="Segoe UI" w:hAnsi="Segoe UI" w:cs="Segoe UI"/>
+      <w:sz w:val="18"/>
+      <w:szCs w:val="18"/>
+    </w:rPr>
+  </w:style>
+  <w:style w:type="character" w:customStyle="1" w:styleId="pre">
+    <w:name w:val="pre"/>
+    <w:basedOn w:val="DefaultParagraphFont"/>
+    <w:rsid w:val="006E39F2"/>
+  </w:style>
+  <w:style w:type="character" w:customStyle="1" w:styleId="sig-paren">
+    <w:name w:val="sig-paren"/>
+    <w:basedOn w:val="DefaultParagraphFont"/>
+    <w:rsid w:val="006E39F2"/>
+  </w:style>
 </w:styles>
 </file>
 

</xml_diff>